<commit_message>
add simple specs, cleanup examples
</commit_message>
<xml_diff>
--- a/doc.docx
+++ b/doc.docx
@@ -4,6 +4,28 @@
   <w:body>
     <w:p>
       <w:r>
+        <w:t xml:space="preserve">You must send me (by email) a 3-4 pages report in which you may highlight the main goals, achievements, limitations, </w:t>
+      </w:r>
+      <w:proofErr w:type="gramStart"/>
+      <w:r>
+        <w:t>advantages</w:t>
+      </w:r>
+      <w:proofErr w:type="gramEnd"/>
+      <w:r>
+        <w:t xml:space="preserve"> and conclusion of the </w:t>
+      </w:r>
+      <w:proofErr w:type="spellStart"/>
+      <w:r>
+        <w:t>developped</w:t>
+      </w:r>
+      <w:proofErr w:type="spellEnd"/>
+      <w:r>
+        <w:t xml:space="preserve"> scenarios.</w:t>
+      </w:r>
+    </w:p>
+    <w:p/>
+    <w:p>
+      <w:r>
         <w:t>Each test can be isolated in structure so you can organize test in data model object structure in folders.</w:t>
       </w:r>
     </w:p>
@@ -13,9 +35,9 @@
           <w:noProof/>
         </w:rPr>
         <w:drawing>
-          <wp:inline distT="0" distB="0" distL="0" distR="0" wp14:anchorId="719E3929" wp14:editId="67DC7F90">
-            <wp:extent cx="5943600" cy="4976495"/>
-            <wp:effectExtent l="0" t="0" r="0" b="0"/>
+          <wp:inline distT="0" distB="0" distL="0" distR="0" wp14:anchorId="719E3929" wp14:editId="749109B7">
+            <wp:extent cx="2512587" cy="2103755"/>
+            <wp:effectExtent l="0" t="0" r="2540" b="0"/>
             <wp:docPr id="2" name="Picture 2" descr="Graphical user interface, text, application&#10;&#10;Description automatically generated"/>
             <wp:cNvGraphicFramePr>
               <a:graphicFrameLocks xmlns:a="http://schemas.openxmlformats.org/drawingml/2006/main" noChangeAspect="1"/>
@@ -36,7 +58,7 @@
                   <pic:spPr>
                     <a:xfrm>
                       <a:off x="0" y="0"/>
-                      <a:ext cx="5943600" cy="4976495"/>
+                      <a:ext cx="2533123" cy="2120950"/>
                     </a:xfrm>
                     <a:prstGeom prst="rect">
                       <a:avLst/>
@@ -60,9 +82,9 @@
           <w:noProof/>
         </w:rPr>
         <w:drawing>
-          <wp:inline distT="0" distB="0" distL="0" distR="0" wp14:anchorId="620F8EDB" wp14:editId="7630667F">
-            <wp:extent cx="5943600" cy="1875790"/>
-            <wp:effectExtent l="0" t="0" r="0" b="0"/>
+          <wp:inline distT="0" distB="0" distL="0" distR="0" wp14:anchorId="620F8EDB" wp14:editId="11AE67CE">
+            <wp:extent cx="3878580" cy="1224073"/>
+            <wp:effectExtent l="0" t="0" r="7620" b="0"/>
             <wp:docPr id="1" name="Picture 1" descr="Text&#10;&#10;Description automatically generated"/>
             <wp:cNvGraphicFramePr>
               <a:graphicFrameLocks xmlns:a="http://schemas.openxmlformats.org/drawingml/2006/main" noChangeAspect="1"/>
@@ -83,7 +105,7 @@
                   <pic:spPr>
                     <a:xfrm>
                       <a:off x="0" y="0"/>
-                      <a:ext cx="5943600" cy="1875790"/>
+                      <a:ext cx="3900492" cy="1230988"/>
                     </a:xfrm>
                     <a:prstGeom prst="rect">
                       <a:avLst/>
@@ -96,12 +118,81 @@
         </w:drawing>
       </w:r>
     </w:p>
-    <w:p/>
-    <w:p/>
-    <w:p>
-      <w:r>
-        <w:lastRenderedPageBreak/>
-        <w:t>Login by sme mali robiť cez api poslat len request a zachytit token cez response</w:t>
+    <w:p>
+      <w:r>
+        <w:t xml:space="preserve">Login by </w:t>
+      </w:r>
+      <w:proofErr w:type="spellStart"/>
+      <w:r>
+        <w:t>sme</w:t>
+      </w:r>
+      <w:proofErr w:type="spellEnd"/>
+      <w:r>
+        <w:t xml:space="preserve"> </w:t>
+      </w:r>
+      <w:proofErr w:type="spellStart"/>
+      <w:r>
+        <w:t>mali</w:t>
+      </w:r>
+      <w:proofErr w:type="spellEnd"/>
+      <w:r>
+        <w:t xml:space="preserve"> </w:t>
+      </w:r>
+      <w:proofErr w:type="spellStart"/>
+      <w:r>
+        <w:t>robiť</w:t>
+      </w:r>
+      <w:proofErr w:type="spellEnd"/>
+      <w:r>
+        <w:t xml:space="preserve"> </w:t>
+      </w:r>
+      <w:proofErr w:type="spellStart"/>
+      <w:r>
+        <w:t>cez</w:t>
+      </w:r>
+      <w:proofErr w:type="spellEnd"/>
+      <w:r>
+        <w:t xml:space="preserve"> </w:t>
+      </w:r>
+      <w:proofErr w:type="spellStart"/>
+      <w:r>
+        <w:t>api</w:t>
+      </w:r>
+      <w:proofErr w:type="spellEnd"/>
+      <w:r>
+        <w:t xml:space="preserve"> </w:t>
+      </w:r>
+      <w:proofErr w:type="spellStart"/>
+      <w:r>
+        <w:t>poslat</w:t>
+      </w:r>
+      <w:proofErr w:type="spellEnd"/>
+      <w:r>
+        <w:t xml:space="preserve"> </w:t>
+      </w:r>
+      <w:proofErr w:type="spellStart"/>
+      <w:r>
+        <w:t>len</w:t>
+      </w:r>
+      <w:proofErr w:type="spellEnd"/>
+      <w:r>
+        <w:t xml:space="preserve"> request a </w:t>
+      </w:r>
+      <w:proofErr w:type="spellStart"/>
+      <w:r>
+        <w:t>zachytit</w:t>
+      </w:r>
+      <w:proofErr w:type="spellEnd"/>
+      <w:r>
+        <w:t xml:space="preserve"> token </w:t>
+      </w:r>
+      <w:proofErr w:type="spellStart"/>
+      <w:r>
+        <w:t>cez</w:t>
+      </w:r>
+      <w:proofErr w:type="spellEnd"/>
+      <w:r>
+        <w:t xml:space="preserve"> response</w:t>
       </w:r>
     </w:p>
     <w:p>
@@ -157,12 +248,43 @@
       </w:hyperlink>
     </w:p>
     <w:p>
-      <w:r>
-        <w:t>nieco o configuration a base url</w:t>
-      </w:r>
-      <w:r>
-        <w:t xml:space="preserve"> aj horny link aj dolny</w:t>
-      </w:r>
+      <w:proofErr w:type="spellStart"/>
+      <w:r>
+        <w:t>nieco</w:t>
+      </w:r>
+      <w:proofErr w:type="spellEnd"/>
+      <w:r>
+        <w:t xml:space="preserve"> o configuration a base </w:t>
+      </w:r>
+      <w:proofErr w:type="spellStart"/>
+      <w:r>
+        <w:t>url</w:t>
+      </w:r>
+      <w:proofErr w:type="spellEnd"/>
+      <w:r>
+        <w:t xml:space="preserve"> </w:t>
+      </w:r>
+      <w:proofErr w:type="spellStart"/>
+      <w:r>
+        <w:t>aj</w:t>
+      </w:r>
+      <w:proofErr w:type="spellEnd"/>
+      <w:r>
+        <w:t xml:space="preserve"> horny link </w:t>
+      </w:r>
+      <w:proofErr w:type="spellStart"/>
+      <w:r>
+        <w:t>aj</w:t>
+      </w:r>
+      <w:proofErr w:type="spellEnd"/>
+      <w:r>
+        <w:t xml:space="preserve"> </w:t>
+      </w:r>
+      <w:proofErr w:type="spellStart"/>
+      <w:r>
+        <w:t>dolny</w:t>
+      </w:r>
+      <w:proofErr w:type="spellEnd"/>
     </w:p>
     <w:p>
       <w:r>
@@ -171,6 +293,10 @@
     </w:p>
     <w:p>
       <w:r>
+        <w:rPr>
+          <w:noProof/>
+        </w:rPr>
+        <w:lastRenderedPageBreak/>
         <w:drawing>
           <wp:inline distT="0" distB="0" distL="0" distR="0" wp14:anchorId="01D4679A" wp14:editId="77E195B3">
             <wp:extent cx="5943600" cy="4431665"/>
@@ -219,9 +345,49 @@
         </w:r>
       </w:hyperlink>
       <w:r>
-        <w:t xml:space="preserve"> mozem pouzit na testovanie</w:t>
-      </w:r>
-    </w:p>
+        <w:t xml:space="preserve"> </w:t>
+      </w:r>
+      <w:proofErr w:type="spellStart"/>
+      <w:r>
+        <w:t>mozem</w:t>
+      </w:r>
+      <w:proofErr w:type="spellEnd"/>
+      <w:r>
+        <w:t xml:space="preserve"> </w:t>
+      </w:r>
+      <w:proofErr w:type="spellStart"/>
+      <w:r>
+        <w:t>pouzit</w:t>
+      </w:r>
+      <w:proofErr w:type="spellEnd"/>
+      <w:r>
+        <w:t xml:space="preserve"> </w:t>
+      </w:r>
+      <w:proofErr w:type="spellStart"/>
+      <w:r>
+        <w:t>na</w:t>
+      </w:r>
+      <w:proofErr w:type="spellEnd"/>
+      <w:r>
+        <w:t xml:space="preserve"> </w:t>
+      </w:r>
+      <w:proofErr w:type="spellStart"/>
+      <w:r>
+        <w:t>testovanie</w:t>
+      </w:r>
+      <w:proofErr w:type="spellEnd"/>
+    </w:p>
+    <w:p>
+      <w:hyperlink r:id="rId10" w:history="1">
+        <w:r>
+          <w:rPr>
+            <w:rStyle w:val="Hyperlink"/>
+          </w:rPr>
+          <w:t>https://rahulshettyacademy.com/blog/index.php/2021/10/24/difference-between-cypress-and-selenium/#t-1643629689033</w:t>
+        </w:r>
+      </w:hyperlink>
+    </w:p>
+    <w:p/>
     <w:sectPr>
       <w:pgSz w:w="12240" w:h="15840"/>
       <w:pgMar w:top="1440" w:right="1440" w:bottom="1440" w:left="1440" w:header="708" w:footer="708" w:gutter="0"/>

</xml_diff>

<commit_message>
add 404 spec, changes in doc
</commit_message>
<xml_diff>
--- a/doc.docx
+++ b/doc.docx
@@ -3,27 +3,288 @@
 <w:document xmlns:wpc="http://schemas.microsoft.com/office/word/2010/wordprocessingCanvas" xmlns:cx="http://schemas.microsoft.com/office/drawing/2014/chartex" xmlns:cx1="http://schemas.microsoft.com/office/drawing/2015/9/8/chartex" xmlns:cx2="http://schemas.microsoft.com/office/drawing/2015/10/21/chartex" xmlns:cx3="http://schemas.microsoft.com/office/drawing/2016/5/9/chartex" xmlns:cx4="http://schemas.microsoft.com/office/drawing/2016/5/10/chartex" xmlns:cx5="http://schemas.microsoft.com/office/drawing/2016/5/11/chartex" xmlns:cx6="http://schemas.microsoft.com/office/drawing/2016/5/12/chartex" xmlns:cx7="http://schemas.microsoft.com/office/drawing/2016/5/13/chartex" xmlns:cx8="http://schemas.microsoft.com/office/drawing/2016/5/14/chartex" xmlns:mc="http://schemas.openxmlformats.org/markup-compatibility/2006" xmlns:aink="http://schemas.microsoft.com/office/drawing/2016/ink" xmlns:am3d="http://schemas.microsoft.com/office/drawing/2017/model3d" xmlns:o="urn:schemas-microsoft-com:office:office" xmlns:r="http://schemas.openxmlformats.org/officeDocument/2006/relationships" xmlns:m="http://schemas.openxmlformats.org/officeDocument/2006/math" xmlns:v="urn:schemas-microsoft-com:vml" xmlns:wp14="http://schemas.microsoft.com/office/word/2010/wordprocessingDrawing" xmlns:wp="http://schemas.openxmlformats.org/drawingml/2006/wordprocessingDrawing" xmlns:w10="urn:schemas-microsoft-com:office:word" xmlns:w="http://schemas.openxmlformats.org/wordprocessingml/2006/main" xmlns:w14="http://schemas.microsoft.com/office/word/2010/wordml" xmlns:w15="http://schemas.microsoft.com/office/word/2012/wordml" xmlns:w16cex="http://schemas.microsoft.com/office/word/2018/wordml/cex" xmlns:w16cid="http://schemas.microsoft.com/office/word/2016/wordml/cid" xmlns:w16="http://schemas.microsoft.com/office/word/2018/wordml" xmlns:w16sdtdh="http://schemas.microsoft.com/office/word/2020/wordml/sdtdatahash" xmlns:w16se="http://schemas.microsoft.com/office/word/2015/wordml/symex" xmlns:wpg="http://schemas.microsoft.com/office/word/2010/wordprocessingGroup" xmlns:wpi="http://schemas.microsoft.com/office/word/2010/wordprocessingInk" xmlns:wne="http://schemas.microsoft.com/office/word/2006/wordml" xmlns:wps="http://schemas.microsoft.com/office/word/2010/wordprocessingShape" mc:Ignorable="w14 w15 w16se w16cid w16 w16cex w16sdtdh wp14">
   <w:body>
     <w:p>
-      <w:r>
+      <w:pPr>
+        <w:rPr>
+          <w:i/>
+          <w:iCs/>
+        </w:rPr>
+      </w:pPr>
+      <w:r>
+        <w:rPr>
+          <w:i/>
+          <w:iCs/>
+        </w:rPr>
         <w:t xml:space="preserve">You must send me (by email) a 3-4 pages report in which you may highlight the main goals, achievements, limitations, </w:t>
       </w:r>
-      <w:proofErr w:type="gramStart"/>
-      <w:r>
+      <w:r>
+        <w:rPr>
+          <w:i/>
+          <w:iCs/>
+        </w:rPr>
         <w:t>advantages</w:t>
       </w:r>
-      <w:proofErr w:type="gramEnd"/>
-      <w:r>
-        <w:t xml:space="preserve"> and conclusion of the </w:t>
-      </w:r>
-      <w:proofErr w:type="spellStart"/>
-      <w:r>
-        <w:t>developped</w:t>
-      </w:r>
-      <w:proofErr w:type="spellEnd"/>
-      <w:r>
+      <w:r>
+        <w:rPr>
+          <w:i/>
+          <w:iCs/>
+        </w:rPr>
+        <w:t xml:space="preserve"> </w:t>
+      </w:r>
+      <w:r>
+        <w:rPr>
+          <w:i/>
+          <w:iCs/>
+        </w:rPr>
+        <w:t xml:space="preserve">and conclusion of the </w:t>
+      </w:r>
+      <w:r>
+        <w:rPr>
+          <w:i/>
+          <w:iCs/>
+        </w:rPr>
+        <w:t>developed</w:t>
+      </w:r>
+      <w:r>
+        <w:rPr>
+          <w:i/>
+          <w:iCs/>
+        </w:rPr>
         <w:t xml:space="preserve"> scenarios.</w:t>
       </w:r>
     </w:p>
+    <w:p>
+      <w:pPr>
+        <w:pStyle w:val="Heading1"/>
+      </w:pPr>
+      <w:r>
+        <w:t>main goals</w:t>
+      </w:r>
+    </w:p>
+    <w:p>
+      <w:pPr>
+        <w:ind w:firstLine="720"/>
+      </w:pPr>
+      <w:r>
+        <w:t>The main goal of this work is to e</w:t>
+      </w:r>
+      <w:r>
+        <w:t>xplore Cypress</w:t>
+      </w:r>
+      <w:r>
+        <w:t xml:space="preserve"> framework</w:t>
+      </w:r>
+      <w:r>
+        <w:rPr>
+          <w:color w:val="FF0000"/>
+        </w:rPr>
+        <w:t>{link}</w:t>
+      </w:r>
+      <w:r>
+        <w:t xml:space="preserve"> and create some </w:t>
+      </w:r>
+      <w:r>
+        <w:t xml:space="preserve">web </w:t>
+      </w:r>
+      <w:r>
+        <w:t>test scenarios with this framework</w:t>
+      </w:r>
+      <w:r>
+        <w:t xml:space="preserve"> which are focused on user experience.</w:t>
+      </w:r>
+    </w:p>
+    <w:p>
+      <w:pPr>
+        <w:ind w:firstLine="720"/>
+      </w:pPr>
+      <w:r>
+        <w:t xml:space="preserve">For experimental use of </w:t>
+      </w:r>
+      <w:r>
+        <w:t>C</w:t>
+      </w:r>
+      <w:r>
+        <w:t xml:space="preserve">ypress I decided to use demo of </w:t>
+      </w:r>
+      <w:r>
+        <w:t>open-source eCommerce platform</w:t>
+      </w:r>
+      <w:r>
+        <w:t xml:space="preserve"> called </w:t>
+      </w:r>
+      <w:hyperlink r:id="rId5" w:history="1">
+        <w:r>
+          <w:rPr>
+            <w:rStyle w:val="Hyperlink"/>
+          </w:rPr>
+          <w:t>https://www.opencar</w:t>
+        </w:r>
+        <w:r>
+          <w:rPr>
+            <w:rStyle w:val="Hyperlink"/>
+          </w:rPr>
+          <w:t>t</w:t>
+        </w:r>
+        <w:r>
+          <w:rPr>
+            <w:rStyle w:val="Hyperlink"/>
+          </w:rPr>
+          <w:t>.com/</w:t>
+        </w:r>
+      </w:hyperlink>
+      <w:r>
+        <w:t>. Official plus demo link</w:t>
+      </w:r>
+      <w:r>
+        <w:t>.</w:t>
+      </w:r>
+      <w:r>
+        <w:t xml:space="preserve"> In this demo </w:t>
+      </w:r>
+      <w:r>
+        <w:t>website I decided to</w:t>
+      </w:r>
+      <w:r>
+        <w:t xml:space="preserve"> create simple</w:t>
+      </w:r>
+      <w:r>
+        <w:t xml:space="preserve"> test</w:t>
+      </w:r>
+      <w:r>
+        <w:t xml:space="preserve"> scenarios for</w:t>
+      </w:r>
+      <w:r>
+        <w:t xml:space="preserve"> login page, use of e-shop and use of navigation</w:t>
+      </w:r>
+      <w:r>
+        <w:t xml:space="preserve">, where I found some errors in UI that </w:t>
+      </w:r>
+      <w:r>
+        <w:t>are explained</w:t>
+      </w:r>
+      <w:r>
+        <w:t xml:space="preserve"> in next section</w:t>
+      </w:r>
+      <w:r>
+        <w:t>s</w:t>
+      </w:r>
+      <w:r>
+        <w:t>.</w:t>
+      </w:r>
+    </w:p>
+    <w:p>
+      <w:pPr>
+        <w:ind w:firstLine="720"/>
+      </w:pPr>
+      <w:r>
+        <w:t xml:space="preserve">From </w:t>
+      </w:r>
+      <w:r>
+        <w:t>these scenarios</w:t>
+      </w:r>
+      <w:r>
+        <w:t xml:space="preserve"> and also from Cypress framework I </w:t>
+      </w:r>
+      <w:r>
+        <w:t xml:space="preserve">describe some of the </w:t>
+      </w:r>
+      <w:r>
+        <w:t>advantages</w:t>
+      </w:r>
+      <w:r>
+        <w:t xml:space="preserve"> and </w:t>
+      </w:r>
+      <w:r>
+        <w:t>limitations</w:t>
+      </w:r>
+      <w:r>
+        <w:t xml:space="preserve">. </w:t>
+      </w:r>
+      <w:r>
+        <w:t>Also, f</w:t>
+      </w:r>
+      <w:r>
+        <w:t>rom research I will try to explain scenarios that I did not applied practically in my project</w:t>
+      </w:r>
+      <w:r>
+        <w:t>.</w:t>
+      </w:r>
+    </w:p>
+    <w:p>
+      <w:pPr>
+        <w:pStyle w:val="Heading1"/>
+      </w:pPr>
+      <w:r>
+        <w:t>A</w:t>
+      </w:r>
+      <w:r>
+        <w:t>chievements</w:t>
+      </w:r>
+    </w:p>
     <w:p/>
+    <w:p>
+      <w:pPr>
+        <w:pStyle w:val="Heading3"/>
+        <w:numPr>
+          <w:ilvl w:val="0"/>
+          <w:numId w:val="1"/>
+        </w:numPr>
+      </w:pPr>
+      <w:r>
+        <w:t>Test scenario of Login page</w:t>
+      </w:r>
+    </w:p>
+    <w:p>
+      <w:pPr>
+        <w:pStyle w:val="Heading3"/>
+        <w:numPr>
+          <w:ilvl w:val="0"/>
+          <w:numId w:val="1"/>
+        </w:numPr>
+      </w:pPr>
+      <w:r>
+        <w:t>Test scenario of Ordering item in E-Shop</w:t>
+      </w:r>
+    </w:p>
+    <w:p>
+      <w:pPr>
+        <w:pStyle w:val="Heading3"/>
+        <w:numPr>
+          <w:ilvl w:val="0"/>
+          <w:numId w:val="1"/>
+        </w:numPr>
+      </w:pPr>
+      <w:r>
+        <w:t>Test scenario of Navigation</w:t>
+      </w:r>
+    </w:p>
+    <w:p>
+      <w:pPr>
+        <w:pStyle w:val="Heading3"/>
+        <w:numPr>
+          <w:ilvl w:val="0"/>
+          <w:numId w:val="1"/>
+        </w:numPr>
+      </w:pPr>
+      <w:r>
+        <w:t>Test of Not Found Page</w:t>
+      </w:r>
+    </w:p>
+    <w:p>
+      <w:pPr>
+        <w:pStyle w:val="Heading1"/>
+      </w:pPr>
+      <w:r>
+        <w:t>limitations</w:t>
+      </w:r>
+    </w:p>
+    <w:p>
+      <w:pPr>
+        <w:pStyle w:val="Heading1"/>
+      </w:pPr>
+      <w:r>
+        <w:t>advantages</w:t>
+      </w:r>
+    </w:p>
     <w:p>
       <w:r>
         <w:t>Each test can be isolated in structure so you can organize test in data model object structure in folders.</w:t>
@@ -35,7 +296,7 @@
           <w:noProof/>
         </w:rPr>
         <w:drawing>
-          <wp:inline distT="0" distB="0" distL="0" distR="0" wp14:anchorId="719E3929" wp14:editId="749109B7">
+          <wp:inline distT="0" distB="0" distL="0" distR="0" wp14:anchorId="35C1DFBA" wp14:editId="69B0A960">
             <wp:extent cx="2512587" cy="2103755"/>
             <wp:effectExtent l="0" t="0" r="2540" b="0"/>
             <wp:docPr id="2" name="Picture 2" descr="Graphical user interface, text, application&#10;&#10;Description automatically generated"/>
@@ -50,7 +311,7 @@
                     <pic:cNvPicPr/>
                   </pic:nvPicPr>
                   <pic:blipFill>
-                    <a:blip r:embed="rId4"/>
+                    <a:blip r:embed="rId6"/>
                     <a:stretch>
                       <a:fillRect/>
                     </a:stretch>
@@ -73,16 +334,15 @@
     </w:p>
     <w:p>
       <w:r>
+        <w:lastRenderedPageBreak/>
         <w:t>We can make own custom cypress method using support folder -&gt; index.js and commands.js</w:t>
       </w:r>
-    </w:p>
-    <w:p>
       <w:r>
         <w:rPr>
           <w:noProof/>
         </w:rPr>
         <w:drawing>
-          <wp:inline distT="0" distB="0" distL="0" distR="0" wp14:anchorId="620F8EDB" wp14:editId="11AE67CE">
+          <wp:inline distT="0" distB="0" distL="0" distR="0" wp14:anchorId="137D5B17" wp14:editId="64249BF9">
             <wp:extent cx="3878580" cy="1224073"/>
             <wp:effectExtent l="0" t="0" r="7620" b="0"/>
             <wp:docPr id="1" name="Picture 1" descr="Text&#10;&#10;Description automatically generated"/>
@@ -96,11 +356,10 @@
                     <pic:cNvPr id="1" name="Picture 1" descr="Text&#10;&#10;Description automatically generated"/>
                     <pic:cNvPicPr/>
                   </pic:nvPicPr>
-                  <pic:blipFill>
-                    <a:blip r:embed="rId5"/>
-                    <a:stretch>
-                      <a:fillRect/>
-                    </a:stretch>
+                  <pic:blipFill rotWithShape="1">
+                    <a:blip r:embed="rId7"/>
+                    <a:srcRect l="300" r="300"/>
+                    <a:stretch/>
                   </pic:blipFill>
                   <pic:spPr>
                     <a:xfrm>
@@ -196,12 +455,67 @@
       </w:r>
     </w:p>
     <w:p>
+      <w:hyperlink r:id="rId8" w:history="1">
+        <w:r>
+          <w:rPr>
+            <w:rStyle w:val="Hyperlink"/>
+          </w:rPr>
+          <w:t>https://docs.cypress.io/guides/references/configuration#cypress-json</w:t>
+        </w:r>
+      </w:hyperlink>
+    </w:p>
+    <w:p>
+      <w:proofErr w:type="spellStart"/>
+      <w:r>
+        <w:t>nieco</w:t>
+      </w:r>
+      <w:proofErr w:type="spellEnd"/>
+      <w:r>
+        <w:t xml:space="preserve"> o configuration a base </w:t>
+      </w:r>
+      <w:proofErr w:type="spellStart"/>
+      <w:r>
+        <w:t>url</w:t>
+      </w:r>
+      <w:proofErr w:type="spellEnd"/>
+      <w:r>
+        <w:t xml:space="preserve"> </w:t>
+      </w:r>
+      <w:proofErr w:type="spellStart"/>
+      <w:r>
+        <w:t>aj</w:t>
+      </w:r>
+      <w:proofErr w:type="spellEnd"/>
+      <w:r>
+        <w:t xml:space="preserve"> horny link </w:t>
+      </w:r>
+      <w:proofErr w:type="spellStart"/>
+      <w:r>
+        <w:t>aj</w:t>
+      </w:r>
+      <w:proofErr w:type="spellEnd"/>
+      <w:r>
+        <w:t xml:space="preserve"> </w:t>
+      </w:r>
+      <w:proofErr w:type="spellStart"/>
+      <w:r>
+        <w:t>dolny</w:t>
+      </w:r>
+      <w:proofErr w:type="spellEnd"/>
+    </w:p>
+    <w:p>
+      <w:r>
+        <w:t>https://docs.cypress.io/guides/references/best-practices#Web-Servers</w:t>
+      </w:r>
+    </w:p>
+    <w:p/>
+    <w:p>
       <w:r>
         <w:rPr>
           <w:noProof/>
         </w:rPr>
         <w:drawing>
-          <wp:inline distT="0" distB="0" distL="0" distR="0" wp14:anchorId="2AF77315" wp14:editId="7206A4BF">
+          <wp:inline distT="0" distB="0" distL="0" distR="0" wp14:anchorId="4D1C2DF9" wp14:editId="4D1C8A6A">
             <wp:extent cx="4525006" cy="1257475"/>
             <wp:effectExtent l="0" t="0" r="9525" b="0"/>
             <wp:docPr id="3" name="Picture 3" descr="Graphical user interface&#10;&#10;Description automatically generated with medium confidence"/>
@@ -216,7 +530,7 @@
                     <pic:cNvPicPr/>
                   </pic:nvPicPr>
                   <pic:blipFill>
-                    <a:blip r:embed="rId6"/>
+                    <a:blip r:embed="rId9"/>
                     <a:stretch>
                       <a:fillRect/>
                     </a:stretch>
@@ -237,60 +551,33 @@
         </w:drawing>
       </w:r>
     </w:p>
-    <w:p>
-      <w:hyperlink r:id="rId7" w:anchor="cypress-json" w:history="1">
-        <w:r>
-          <w:rPr>
-            <w:rStyle w:val="Hyperlink"/>
-          </w:rPr>
-          <w:t>https://docs.cypress.io/guides/references/configuration#cypress-json</w:t>
-        </w:r>
-      </w:hyperlink>
-    </w:p>
-    <w:p>
-      <w:proofErr w:type="spellStart"/>
-      <w:r>
-        <w:t>nieco</w:t>
-      </w:r>
-      <w:proofErr w:type="spellEnd"/>
-      <w:r>
-        <w:t xml:space="preserve"> o configuration a base </w:t>
-      </w:r>
-      <w:proofErr w:type="spellStart"/>
-      <w:r>
-        <w:t>url</w:t>
-      </w:r>
-      <w:proofErr w:type="spellEnd"/>
-      <w:r>
-        <w:t xml:space="preserve"> </w:t>
-      </w:r>
-      <w:proofErr w:type="spellStart"/>
-      <w:r>
-        <w:t>aj</w:t>
-      </w:r>
-      <w:proofErr w:type="spellEnd"/>
-      <w:r>
-        <w:t xml:space="preserve"> horny link </w:t>
-      </w:r>
-      <w:proofErr w:type="spellStart"/>
-      <w:r>
-        <w:t>aj</w:t>
-      </w:r>
-      <w:proofErr w:type="spellEnd"/>
-      <w:r>
-        <w:t xml:space="preserve"> </w:t>
-      </w:r>
-      <w:proofErr w:type="spellStart"/>
-      <w:r>
-        <w:t>dolny</w:t>
-      </w:r>
-      <w:proofErr w:type="spellEnd"/>
-    </w:p>
-    <w:p>
-      <w:r>
-        <w:t>https://docs.cypress.io/guides/references/best-practices#Web-Servers</w:t>
-      </w:r>
-    </w:p>
+    <w:p/>
+    <w:p>
+      <w:pPr>
+        <w:pStyle w:val="Heading1"/>
+      </w:pPr>
+      <w:r>
+        <w:t>conclusion</w:t>
+      </w:r>
+    </w:p>
+    <w:p/>
+    <w:p>
+      <w:pPr>
+        <w:rPr>
+          <w:b/>
+          <w:bCs/>
+        </w:rPr>
+      </w:pPr>
+      <w:r>
+        <w:rPr>
+          <w:b/>
+          <w:bCs/>
+        </w:rPr>
+        <w:t>my notes:</w:t>
+      </w:r>
+    </w:p>
+    <w:p/>
+    <w:p/>
     <w:p>
       <w:r>
         <w:rPr>
@@ -313,7 +600,7 @@
                     <pic:cNvPicPr/>
                   </pic:nvPicPr>
                   <pic:blipFill>
-                    <a:blip r:embed="rId8"/>
+                    <a:blip r:embed="rId10"/>
                     <a:stretch>
                       <a:fillRect/>
                     </a:stretch>
@@ -334,51 +621,8 @@
         </w:drawing>
       </w:r>
     </w:p>
-    <w:p/>
-    <w:p>
-      <w:hyperlink r:id="rId9" w:history="1">
-        <w:r>
-          <w:rPr>
-            <w:rStyle w:val="Hyperlink"/>
-          </w:rPr>
-          <w:t>https://www.opencart.com/</w:t>
-        </w:r>
-      </w:hyperlink>
-      <w:r>
-        <w:t xml:space="preserve"> </w:t>
-      </w:r>
-      <w:proofErr w:type="spellStart"/>
-      <w:r>
-        <w:t>mozem</w:t>
-      </w:r>
-      <w:proofErr w:type="spellEnd"/>
-      <w:r>
-        <w:t xml:space="preserve"> </w:t>
-      </w:r>
-      <w:proofErr w:type="spellStart"/>
-      <w:r>
-        <w:t>pouzit</w:t>
-      </w:r>
-      <w:proofErr w:type="spellEnd"/>
-      <w:r>
-        <w:t xml:space="preserve"> </w:t>
-      </w:r>
-      <w:proofErr w:type="spellStart"/>
-      <w:r>
-        <w:t>na</w:t>
-      </w:r>
-      <w:proofErr w:type="spellEnd"/>
-      <w:r>
-        <w:t xml:space="preserve"> </w:t>
-      </w:r>
-      <w:proofErr w:type="spellStart"/>
-      <w:r>
-        <w:t>testovanie</w:t>
-      </w:r>
-      <w:proofErr w:type="spellEnd"/>
-    </w:p>
-    <w:p>
-      <w:hyperlink r:id="rId10" w:history="1">
+    <w:p>
+      <w:hyperlink r:id="rId11" w:anchor="t-1643629689033" w:history="1">
         <w:r>
           <w:rPr>
             <w:rStyle w:val="Hyperlink"/>
@@ -396,6 +640,103 @@
     </w:sectPr>
   </w:body>
 </w:document>
+</file>
+
+<file path=word/numbering.xml><?xml version="1.0" encoding="utf-8"?>
+<w:numbering xmlns:wpc="http://schemas.microsoft.com/office/word/2010/wordprocessingCanvas" xmlns:cx="http://schemas.microsoft.com/office/drawing/2014/chartex" xmlns:cx1="http://schemas.microsoft.com/office/drawing/2015/9/8/chartex" xmlns:cx2="http://schemas.microsoft.com/office/drawing/2015/10/21/chartex" xmlns:cx3="http://schemas.microsoft.com/office/drawing/2016/5/9/chartex" xmlns:cx4="http://schemas.microsoft.com/office/drawing/2016/5/10/chartex" xmlns:cx5="http://schemas.microsoft.com/office/drawing/2016/5/11/chartex" xmlns:cx6="http://schemas.microsoft.com/office/drawing/2016/5/12/chartex" xmlns:cx7="http://schemas.microsoft.com/office/drawing/2016/5/13/chartex" xmlns:cx8="http://schemas.microsoft.com/office/drawing/2016/5/14/chartex" xmlns:mc="http://schemas.openxmlformats.org/markup-compatibility/2006" xmlns:aink="http://schemas.microsoft.com/office/drawing/2016/ink" xmlns:am3d="http://schemas.microsoft.com/office/drawing/2017/model3d" xmlns:o="urn:schemas-microsoft-com:office:office" xmlns:r="http://schemas.openxmlformats.org/officeDocument/2006/relationships" xmlns:m="http://schemas.openxmlformats.org/officeDocument/2006/math" xmlns:v="urn:schemas-microsoft-com:vml" xmlns:wp14="http://schemas.microsoft.com/office/word/2010/wordprocessingDrawing" xmlns:wp="http://schemas.openxmlformats.org/drawingml/2006/wordprocessingDrawing" xmlns:w10="urn:schemas-microsoft-com:office:word" xmlns:w="http://schemas.openxmlformats.org/wordprocessingml/2006/main" xmlns:w14="http://schemas.microsoft.com/office/word/2010/wordml" xmlns:w15="http://schemas.microsoft.com/office/word/2012/wordml" xmlns:w16cex="http://schemas.microsoft.com/office/word/2018/wordml/cex" xmlns:w16cid="http://schemas.microsoft.com/office/word/2016/wordml/cid" xmlns:w16="http://schemas.microsoft.com/office/word/2018/wordml" xmlns:w16sdtdh="http://schemas.microsoft.com/office/word/2020/wordml/sdtdatahash" xmlns:w16se="http://schemas.microsoft.com/office/word/2015/wordml/symex" xmlns:wpg="http://schemas.microsoft.com/office/word/2010/wordprocessingGroup" xmlns:wpi="http://schemas.microsoft.com/office/word/2010/wordprocessingInk" xmlns:wne="http://schemas.microsoft.com/office/word/2006/wordml" xmlns:wps="http://schemas.microsoft.com/office/word/2010/wordprocessingShape" mc:Ignorable="w14 w15 w16se w16cid w16 w16cex w16sdtdh wp14">
+  <w:abstractNum w:abstractNumId="0" w15:restartNumberingAfterBreak="0">
+    <w:nsid w:val="5ED8554A"/>
+    <w:multiLevelType w:val="hybridMultilevel"/>
+    <w:tmpl w:val="7A64EB48"/>
+    <w:lvl w:ilvl="0" w:tplc="0409000F">
+      <w:start w:val="1"/>
+      <w:numFmt w:val="decimal"/>
+      <w:lvlText w:val="%1."/>
+      <w:lvlJc w:val="left"/>
+      <w:pPr>
+        <w:ind w:left="720" w:hanging="360"/>
+      </w:pPr>
+      <w:rPr>
+        <w:rFonts w:hint="default"/>
+      </w:rPr>
+    </w:lvl>
+    <w:lvl w:ilvl="1" w:tplc="04090019" w:tentative="1">
+      <w:start w:val="1"/>
+      <w:numFmt w:val="lowerLetter"/>
+      <w:lvlText w:val="%2."/>
+      <w:lvlJc w:val="left"/>
+      <w:pPr>
+        <w:ind w:left="1440" w:hanging="360"/>
+      </w:pPr>
+    </w:lvl>
+    <w:lvl w:ilvl="2" w:tplc="0409001B" w:tentative="1">
+      <w:start w:val="1"/>
+      <w:numFmt w:val="lowerRoman"/>
+      <w:lvlText w:val="%3."/>
+      <w:lvlJc w:val="right"/>
+      <w:pPr>
+        <w:ind w:left="2160" w:hanging="180"/>
+      </w:pPr>
+    </w:lvl>
+    <w:lvl w:ilvl="3" w:tplc="0409000F" w:tentative="1">
+      <w:start w:val="1"/>
+      <w:numFmt w:val="decimal"/>
+      <w:lvlText w:val="%4."/>
+      <w:lvlJc w:val="left"/>
+      <w:pPr>
+        <w:ind w:left="2880" w:hanging="360"/>
+      </w:pPr>
+    </w:lvl>
+    <w:lvl w:ilvl="4" w:tplc="04090019" w:tentative="1">
+      <w:start w:val="1"/>
+      <w:numFmt w:val="lowerLetter"/>
+      <w:lvlText w:val="%5."/>
+      <w:lvlJc w:val="left"/>
+      <w:pPr>
+        <w:ind w:left="3600" w:hanging="360"/>
+      </w:pPr>
+    </w:lvl>
+    <w:lvl w:ilvl="5" w:tplc="0409001B" w:tentative="1">
+      <w:start w:val="1"/>
+      <w:numFmt w:val="lowerRoman"/>
+      <w:lvlText w:val="%6."/>
+      <w:lvlJc w:val="right"/>
+      <w:pPr>
+        <w:ind w:left="4320" w:hanging="180"/>
+      </w:pPr>
+    </w:lvl>
+    <w:lvl w:ilvl="6" w:tplc="0409000F" w:tentative="1">
+      <w:start w:val="1"/>
+      <w:numFmt w:val="decimal"/>
+      <w:lvlText w:val="%7."/>
+      <w:lvlJc w:val="left"/>
+      <w:pPr>
+        <w:ind w:left="5040" w:hanging="360"/>
+      </w:pPr>
+    </w:lvl>
+    <w:lvl w:ilvl="7" w:tplc="04090019" w:tentative="1">
+      <w:start w:val="1"/>
+      <w:numFmt w:val="lowerLetter"/>
+      <w:lvlText w:val="%8."/>
+      <w:lvlJc w:val="left"/>
+      <w:pPr>
+        <w:ind w:left="5760" w:hanging="360"/>
+      </w:pPr>
+    </w:lvl>
+    <w:lvl w:ilvl="8" w:tplc="0409001B" w:tentative="1">
+      <w:start w:val="1"/>
+      <w:numFmt w:val="lowerRoman"/>
+      <w:lvlText w:val="%9."/>
+      <w:lvlJc w:val="right"/>
+      <w:pPr>
+        <w:ind w:left="6480" w:hanging="180"/>
+      </w:pPr>
+    </w:lvl>
+  </w:abstractNum>
+  <w:num w:numId="1">
+    <w:abstractNumId w:val="0"/>
+  </w:num>
+</w:numbering>
 </file>
 
 <file path=word/styles.xml><?xml version="1.0" encoding="utf-8"?>
@@ -797,6 +1138,71 @@
     <w:name w:val="Normal"/>
     <w:qFormat/>
   </w:style>
+  <w:style w:type="paragraph" w:styleId="Heading1">
+    <w:name w:val="heading 1"/>
+    <w:basedOn w:val="Normal"/>
+    <w:next w:val="Normal"/>
+    <w:link w:val="Heading1Char"/>
+    <w:uiPriority w:val="9"/>
+    <w:qFormat/>
+    <w:rsid w:val="008B50AA"/>
+    <w:pPr>
+      <w:keepNext/>
+      <w:keepLines/>
+      <w:spacing w:before="240" w:after="0"/>
+      <w:outlineLvl w:val="0"/>
+    </w:pPr>
+    <w:rPr>
+      <w:rFonts w:asciiTheme="majorHAnsi" w:eastAsiaTheme="majorEastAsia" w:hAnsiTheme="majorHAnsi" w:cstheme="majorBidi"/>
+      <w:color w:val="2F5496" w:themeColor="accent1" w:themeShade="BF"/>
+      <w:sz w:val="32"/>
+      <w:szCs w:val="32"/>
+    </w:rPr>
+  </w:style>
+  <w:style w:type="paragraph" w:styleId="Heading2">
+    <w:name w:val="heading 2"/>
+    <w:basedOn w:val="Normal"/>
+    <w:next w:val="Normal"/>
+    <w:link w:val="Heading2Char"/>
+    <w:uiPriority w:val="9"/>
+    <w:unhideWhenUsed/>
+    <w:qFormat/>
+    <w:rsid w:val="00AE257F"/>
+    <w:pPr>
+      <w:keepNext/>
+      <w:keepLines/>
+      <w:spacing w:before="40" w:after="0"/>
+      <w:outlineLvl w:val="1"/>
+    </w:pPr>
+    <w:rPr>
+      <w:rFonts w:asciiTheme="majorHAnsi" w:eastAsiaTheme="majorEastAsia" w:hAnsiTheme="majorHAnsi" w:cstheme="majorBidi"/>
+      <w:color w:val="2F5496" w:themeColor="accent1" w:themeShade="BF"/>
+      <w:sz w:val="26"/>
+      <w:szCs w:val="26"/>
+    </w:rPr>
+  </w:style>
+  <w:style w:type="paragraph" w:styleId="Heading3">
+    <w:name w:val="heading 3"/>
+    <w:basedOn w:val="Normal"/>
+    <w:next w:val="Normal"/>
+    <w:link w:val="Heading3Char"/>
+    <w:uiPriority w:val="9"/>
+    <w:unhideWhenUsed/>
+    <w:qFormat/>
+    <w:rsid w:val="00AE257F"/>
+    <w:pPr>
+      <w:keepNext/>
+      <w:keepLines/>
+      <w:spacing w:before="40" w:after="0"/>
+      <w:outlineLvl w:val="2"/>
+    </w:pPr>
+    <w:rPr>
+      <w:rFonts w:asciiTheme="majorHAnsi" w:eastAsiaTheme="majorEastAsia" w:hAnsiTheme="majorHAnsi" w:cstheme="majorBidi"/>
+      <w:color w:val="1F3763" w:themeColor="accent1" w:themeShade="7F"/>
+      <w:sz w:val="24"/>
+      <w:szCs w:val="24"/>
+    </w:rPr>
+  </w:style>
   <w:style w:type="character" w:default="1" w:styleId="DefaultParagraphFont">
     <w:name w:val="Default Paragraph Font"/>
     <w:uiPriority w:val="1"/>
@@ -846,6 +1252,68 @@
       <w:color w:val="605E5C"/>
       <w:shd w:val="clear" w:color="auto" w:fill="E1DFDD"/>
     </w:rPr>
+  </w:style>
+  <w:style w:type="character" w:customStyle="1" w:styleId="Heading1Char">
+    <w:name w:val="Heading 1 Char"/>
+    <w:basedOn w:val="DefaultParagraphFont"/>
+    <w:link w:val="Heading1"/>
+    <w:uiPriority w:val="9"/>
+    <w:rsid w:val="008B50AA"/>
+    <w:rPr>
+      <w:rFonts w:asciiTheme="majorHAnsi" w:eastAsiaTheme="majorEastAsia" w:hAnsiTheme="majorHAnsi" w:cstheme="majorBidi"/>
+      <w:color w:val="2F5496" w:themeColor="accent1" w:themeShade="BF"/>
+      <w:sz w:val="32"/>
+      <w:szCs w:val="32"/>
+    </w:rPr>
+  </w:style>
+  <w:style w:type="character" w:customStyle="1" w:styleId="Heading2Char">
+    <w:name w:val="Heading 2 Char"/>
+    <w:basedOn w:val="DefaultParagraphFont"/>
+    <w:link w:val="Heading2"/>
+    <w:uiPriority w:val="9"/>
+    <w:rsid w:val="00AE257F"/>
+    <w:rPr>
+      <w:rFonts w:asciiTheme="majorHAnsi" w:eastAsiaTheme="majorEastAsia" w:hAnsiTheme="majorHAnsi" w:cstheme="majorBidi"/>
+      <w:color w:val="2F5496" w:themeColor="accent1" w:themeShade="BF"/>
+      <w:sz w:val="26"/>
+      <w:szCs w:val="26"/>
+    </w:rPr>
+  </w:style>
+  <w:style w:type="character" w:customStyle="1" w:styleId="Heading3Char">
+    <w:name w:val="Heading 3 Char"/>
+    <w:basedOn w:val="DefaultParagraphFont"/>
+    <w:link w:val="Heading3"/>
+    <w:uiPriority w:val="9"/>
+    <w:rsid w:val="00AE257F"/>
+    <w:rPr>
+      <w:rFonts w:asciiTheme="majorHAnsi" w:eastAsiaTheme="majorEastAsia" w:hAnsiTheme="majorHAnsi" w:cstheme="majorBidi"/>
+      <w:color w:val="1F3763" w:themeColor="accent1" w:themeShade="7F"/>
+      <w:sz w:val="24"/>
+      <w:szCs w:val="24"/>
+    </w:rPr>
+  </w:style>
+  <w:style w:type="character" w:styleId="FollowedHyperlink">
+    <w:name w:val="FollowedHyperlink"/>
+    <w:basedOn w:val="DefaultParagraphFont"/>
+    <w:uiPriority w:val="99"/>
+    <w:semiHidden/>
+    <w:unhideWhenUsed/>
+    <w:rsid w:val="00B93A9E"/>
+    <w:rPr>
+      <w:color w:val="954F72" w:themeColor="followedHyperlink"/>
+      <w:u w:val="single"/>
+    </w:rPr>
+  </w:style>
+  <w:style w:type="paragraph" w:styleId="ListParagraph">
+    <w:name w:val="List Paragraph"/>
+    <w:basedOn w:val="Normal"/>
+    <w:uiPriority w:val="34"/>
+    <w:qFormat/>
+    <w:rsid w:val="00B93A9E"/>
+    <w:pPr>
+      <w:ind w:left="720"/>
+      <w:contextualSpacing/>
+    </w:pPr>
   </w:style>
 </w:styles>
 </file>

</xml_diff>

<commit_message>
update fixes, update doc
</commit_message>
<xml_diff>
--- a/doc.docx
+++ b/doc.docx
@@ -89,7 +89,16 @@
         <w:t>test scenarios with this framework</w:t>
       </w:r>
       <w:r>
-        <w:t xml:space="preserve"> which are focused on user experience.</w:t>
+        <w:t xml:space="preserve"> which are focused on user experience</w:t>
+      </w:r>
+      <w:r>
+        <w:t xml:space="preserve"> and user </w:t>
+      </w:r>
+      <w:r>
+        <w:t>interface</w:t>
+      </w:r>
+      <w:r>
+        <w:t>.</w:t>
       </w:r>
     </w:p>
     <w:p>
@@ -116,19 +125,7 @@
           <w:rPr>
             <w:rStyle w:val="Hyperlink"/>
           </w:rPr>
-          <w:t>https://www.opencar</w:t>
-        </w:r>
-        <w:r>
-          <w:rPr>
-            <w:rStyle w:val="Hyperlink"/>
-          </w:rPr>
-          <w:t>t</w:t>
-        </w:r>
-        <w:r>
-          <w:rPr>
-            <w:rStyle w:val="Hyperlink"/>
-          </w:rPr>
-          <w:t>.com/</w:t>
+          <w:t>https://www.opencart.com/</w:t>
         </w:r>
       </w:hyperlink>
       <w:r>
@@ -203,7 +200,22 @@
         <w:t>Also, f</w:t>
       </w:r>
       <w:r>
-        <w:t>rom research I will try to explain scenarios that I did not applied practically in my project</w:t>
+        <w:t xml:space="preserve">rom research I will try to explain </w:t>
+      </w:r>
+      <w:r>
+        <w:t>best-practices</w:t>
+      </w:r>
+      <w:r>
+        <w:t xml:space="preserve"> that I did not </w:t>
+      </w:r>
+      <w:r>
+        <w:t>appl</w:t>
+      </w:r>
+      <w:r>
+        <w:t>ied</w:t>
+      </w:r>
+      <w:r>
+        <w:t xml:space="preserve"> practically in my project</w:t>
       </w:r>
       <w:r>
         <w:t>.</w:t>
@@ -220,7 +232,23 @@
         <w:t>chievements</w:t>
       </w:r>
     </w:p>
-    <w:p/>
+    <w:p>
+      <w:pPr>
+        <w:ind w:firstLine="360"/>
+      </w:pPr>
+      <w:r>
+        <w:t xml:space="preserve">In this section I will try to explain </w:t>
+      </w:r>
+      <w:r>
+        <w:t>scenarios</w:t>
+      </w:r>
+      <w:r>
+        <w:t xml:space="preserve"> and their achievements, that I separated in 4 parts containing scenarios of Login page, Ordering item in E-shop, Navigation, </w:t>
+      </w:r>
+      <w:r>
+        <w:t>Not Found Page.</w:t>
+      </w:r>
+    </w:p>
     <w:p>
       <w:pPr>
         <w:pStyle w:val="Heading3"/>
@@ -235,6 +263,80 @@
     </w:p>
     <w:p>
       <w:pPr>
+        <w:ind w:firstLine="360"/>
+      </w:pPr>
+      <w:r>
+        <w:t xml:space="preserve">Testing of login page ended up very well as </w:t>
+      </w:r>
+      <w:r>
+        <w:t>all asserts were successful, but from the view of user experience I think this login page can be slightly improved</w:t>
+      </w:r>
+      <w:r>
+        <w:t xml:space="preserve"> that I explain later.</w:t>
+      </w:r>
+    </w:p>
+    <w:p>
+      <w:pPr>
+        <w:ind w:firstLine="360"/>
+      </w:pPr>
+      <w:r>
+        <w:t xml:space="preserve">When </w:t>
+      </w:r>
+      <w:r>
+        <w:t>I started testing</w:t>
+      </w:r>
+      <w:r>
+        <w:t xml:space="preserve"> with Login page</w:t>
+      </w:r>
+      <w:r>
+        <w:t xml:space="preserve"> for the first, I had to check if I’m on correct subpage with correct heading information.</w:t>
+      </w:r>
+      <w:r>
+        <w:t xml:space="preserve"> Also, I considered that user maybe not have account, therefore login page should have link to register page.</w:t>
+      </w:r>
+    </w:p>
+    <w:p>
+      <w:pPr>
+        <w:ind w:firstLine="360"/>
+      </w:pPr>
+      <w:r>
+        <w:t>Next,</w:t>
+      </w:r>
+      <w:r>
+        <w:t xml:space="preserve"> I tried to consider all possible error messages that alert user about incorrectly entered inputs</w:t>
+      </w:r>
+      <w:r>
+        <w:t xml:space="preserve"> and there I found out that website should use basic validation of empty inputs in front</w:t>
+      </w:r>
+      <w:r>
+        <w:t xml:space="preserve">end. Instead, developers chose to do all validations in server side and just with one exactly same message in different situation, that in my opinion </w:t>
+      </w:r>
+      <w:r>
+        <w:t xml:space="preserve">this is lazy option, and I am considering it as </w:t>
+      </w:r>
+      <w:r>
+        <w:t>not best practices</w:t>
+      </w:r>
+      <w:r>
+        <w:t>.</w:t>
+      </w:r>
+    </w:p>
+    <w:p>
+      <w:pPr>
+        <w:ind w:firstLine="360"/>
+      </w:pPr>
+      <w:r>
+        <w:t xml:space="preserve">Last after login I checked if login page redirect user to account page, </w:t>
+      </w:r>
+      <w:r>
+        <w:t>which turned out successfully</w:t>
+      </w:r>
+      <w:r>
+        <w:t>.</w:t>
+      </w:r>
+    </w:p>
+    <w:p>
+      <w:pPr>
         <w:pStyle w:val="Heading3"/>
         <w:numPr>
           <w:ilvl w:val="0"/>
@@ -266,7 +368,13 @@
         </w:numPr>
       </w:pPr>
       <w:r>
-        <w:t>Test of Not Found Page</w:t>
+        <w:t xml:space="preserve">Test </w:t>
+      </w:r>
+      <w:r>
+        <w:t xml:space="preserve">scenario </w:t>
+      </w:r>
+      <w:r>
+        <w:t>of Not Found Page</w:t>
       </w:r>
     </w:p>
     <w:p>
@@ -295,6 +403,7 @@
         <w:rPr>
           <w:noProof/>
         </w:rPr>
+        <w:lastRenderedPageBreak/>
         <w:drawing>
           <wp:inline distT="0" distB="0" distL="0" distR="0" wp14:anchorId="35C1DFBA" wp14:editId="69B0A960">
             <wp:extent cx="2512587" cy="2103755"/>
@@ -334,7 +443,6 @@
     </w:p>
     <w:p>
       <w:r>
-        <w:lastRenderedPageBreak/>
         <w:t>We can make own custom cypress method using support folder -&gt; index.js and commands.js</w:t>
       </w:r>
       <w:r>
@@ -379,83 +487,11 @@
     </w:p>
     <w:p>
       <w:r>
-        <w:t xml:space="preserve">Login by </w:t>
-      </w:r>
-      <w:proofErr w:type="spellStart"/>
-      <w:r>
-        <w:t>sme</w:t>
-      </w:r>
-      <w:proofErr w:type="spellEnd"/>
-      <w:r>
-        <w:t xml:space="preserve"> </w:t>
-      </w:r>
-      <w:proofErr w:type="spellStart"/>
-      <w:r>
-        <w:t>mali</w:t>
-      </w:r>
-      <w:proofErr w:type="spellEnd"/>
-      <w:r>
-        <w:t xml:space="preserve"> </w:t>
-      </w:r>
-      <w:proofErr w:type="spellStart"/>
-      <w:r>
-        <w:t>robiť</w:t>
-      </w:r>
-      <w:proofErr w:type="spellEnd"/>
-      <w:r>
-        <w:t xml:space="preserve"> </w:t>
-      </w:r>
-      <w:proofErr w:type="spellStart"/>
-      <w:r>
-        <w:t>cez</w:t>
-      </w:r>
-      <w:proofErr w:type="spellEnd"/>
-      <w:r>
-        <w:t xml:space="preserve"> </w:t>
-      </w:r>
-      <w:proofErr w:type="spellStart"/>
-      <w:r>
-        <w:t>api</w:t>
-      </w:r>
-      <w:proofErr w:type="spellEnd"/>
-      <w:r>
-        <w:t xml:space="preserve"> </w:t>
-      </w:r>
-      <w:proofErr w:type="spellStart"/>
-      <w:r>
-        <w:t>poslat</w:t>
-      </w:r>
-      <w:proofErr w:type="spellEnd"/>
-      <w:r>
-        <w:t xml:space="preserve"> </w:t>
-      </w:r>
-      <w:proofErr w:type="spellStart"/>
-      <w:r>
-        <w:t>len</w:t>
-      </w:r>
-      <w:proofErr w:type="spellEnd"/>
-      <w:r>
-        <w:t xml:space="preserve"> request a </w:t>
-      </w:r>
-      <w:proofErr w:type="spellStart"/>
-      <w:r>
-        <w:t>zachytit</w:t>
-      </w:r>
-      <w:proofErr w:type="spellEnd"/>
-      <w:r>
-        <w:t xml:space="preserve"> token </w:t>
-      </w:r>
-      <w:proofErr w:type="spellStart"/>
-      <w:r>
-        <w:t>cez</w:t>
-      </w:r>
-      <w:proofErr w:type="spellEnd"/>
-      <w:r>
-        <w:t xml:space="preserve"> response</w:t>
-      </w:r>
-    </w:p>
-    <w:p>
-      <w:hyperlink r:id="rId8" w:history="1">
+        <w:t>Login by sme mali robiť cez api poslat len request a zachytit token cez response</w:t>
+      </w:r>
+    </w:p>
+    <w:p>
+      <w:hyperlink r:id="rId8" w:anchor="cypress-json" w:history="1">
         <w:r>
           <w:rPr>
             <w:rStyle w:val="Hyperlink"/>
@@ -465,43 +501,9 @@
       </w:hyperlink>
     </w:p>
     <w:p>
-      <w:proofErr w:type="spellStart"/>
-      <w:r>
-        <w:t>nieco</w:t>
-      </w:r>
-      <w:proofErr w:type="spellEnd"/>
-      <w:r>
-        <w:t xml:space="preserve"> o configuration a base </w:t>
-      </w:r>
-      <w:proofErr w:type="spellStart"/>
-      <w:r>
-        <w:t>url</w:t>
-      </w:r>
-      <w:proofErr w:type="spellEnd"/>
-      <w:r>
-        <w:t xml:space="preserve"> </w:t>
-      </w:r>
-      <w:proofErr w:type="spellStart"/>
-      <w:r>
-        <w:t>aj</w:t>
-      </w:r>
-      <w:proofErr w:type="spellEnd"/>
-      <w:r>
-        <w:t xml:space="preserve"> horny link </w:t>
-      </w:r>
-      <w:proofErr w:type="spellStart"/>
-      <w:r>
-        <w:t>aj</w:t>
-      </w:r>
-      <w:proofErr w:type="spellEnd"/>
-      <w:r>
-        <w:t xml:space="preserve"> </w:t>
-      </w:r>
-      <w:proofErr w:type="spellStart"/>
-      <w:r>
-        <w:t>dolny</w:t>
-      </w:r>
-      <w:proofErr w:type="spellEnd"/>
+      <w:r>
+        <w:t>nieco o configuration a base url aj horny link aj dolny</w:t>
+      </w:r>
     </w:p>
     <w:p>
       <w:r>

</xml_diff>